<commit_message>
Fixed an algorithmic error in PL-SQL Exercises
</commit_message>
<xml_diff>
--- a/Week-2_PL_SQL/Week-2_PL-SQL_Hands_On.docx
+++ b/Week-2_PL_SQL/Week-2_PL-SQL_Hands_On.docx
@@ -167,6 +167,9 @@
     </w:p>
     <w:p>
       <w:r>
+        <w:rPr>
+          <w:noProof/>
+        </w:rPr>
         <w:drawing>
           <wp:inline distT="0" distB="0" distL="0" distR="0" wp14:anchorId="03297C48" wp14:editId="699185E2">
             <wp:extent cx="4115374" cy="1238423"/>
@@ -1369,6 +1372,9 @@
     </w:p>
     <w:p>
       <w:r>
+        <w:rPr>
+          <w:noProof/>
+        </w:rPr>
         <w:drawing>
           <wp:inline distT="0" distB="0" distL="0" distR="0" wp14:anchorId="766F7B70" wp14:editId="2DDF6349">
             <wp:extent cx="3724795" cy="1286054"/>
@@ -3038,6 +3044,7 @@
       <w:r>
         <w:rPr>
           <w:rFonts w:ascii="Courier New" w:eastAsia="Times New Roman" w:hAnsi="Courier New" w:cs="Courier New"/>
+          <w:noProof/>
           <w:color w:val="000000"/>
           <w:kern w:val="0"/>
           <w:sz w:val="18"/>
@@ -3774,7 +3781,31 @@
           <w:lang w:eastAsia="en-IN"/>
           <w14:ligatures w14:val="none"/>
         </w:rPr>
-        <w:t>1.1</w:t>
+        <w:t>1.</w:t>
+      </w:r>
+      <w:r>
+        <w:rPr>
+          <w:rFonts w:ascii="Courier New" w:eastAsia="Times New Roman" w:hAnsi="Courier New" w:cs="Courier New"/>
+          <w:color w:val="098658"/>
+          <w:kern w:val="0"/>
+          <w:sz w:val="18"/>
+          <w:szCs w:val="18"/>
+          <w:lang w:eastAsia="en-IN"/>
+          <w14:ligatures w14:val="none"/>
+        </w:rPr>
+        <w:t>0</w:t>
+      </w:r>
+      <w:r>
+        <w:rPr>
+          <w:rFonts w:ascii="Courier New" w:eastAsia="Times New Roman" w:hAnsi="Courier New" w:cs="Courier New"/>
+          <w:color w:val="098658"/>
+          <w:kern w:val="0"/>
+          <w:sz w:val="18"/>
+          <w:szCs w:val="18"/>
+          <w:lang w:eastAsia="en-IN"/>
+          <w14:ligatures w14:val="none"/>
+        </w:rPr>
+        <w:t>1</w:t>
       </w:r>
       <w:r>
         <w:rPr>
@@ -4333,6 +4364,9 @@
         <w:tab/>
       </w:r>
       <w:r>
+        <w:rPr>
+          <w:noProof/>
+        </w:rPr>
         <w:drawing>
           <wp:inline distT="0" distB="0" distL="0" distR="0" wp14:anchorId="7FBDE502" wp14:editId="330786EC">
             <wp:extent cx="3467584" cy="1362265"/>
@@ -5619,6 +5653,9 @@
     </w:p>
     <w:p>
       <w:r>
+        <w:rPr>
+          <w:noProof/>
+        </w:rPr>
         <w:drawing>
           <wp:inline distT="0" distB="0" distL="0" distR="0" wp14:anchorId="1594D6D1" wp14:editId="0A01C13B">
             <wp:extent cx="4391638" cy="1267002"/>
@@ -7941,6 +7978,9 @@
     <w:p/>
     <w:p>
       <w:r>
+        <w:rPr>
+          <w:noProof/>
+        </w:rPr>
         <w:drawing>
           <wp:inline distT="0" distB="0" distL="0" distR="0" wp14:anchorId="79C5F5E8" wp14:editId="3A77CA94">
             <wp:extent cx="3934374" cy="1267002"/>
@@ -8892,6 +8932,7 @@
   <w:style w:type="character" w:default="1" w:styleId="DefaultParagraphFont">
     <w:name w:val="Default Paragraph Font"/>
     <w:uiPriority w:val="1"/>
+    <w:semiHidden/>
     <w:unhideWhenUsed/>
   </w:style>
   <w:style w:type="table" w:default="1" w:styleId="TableNormal">

</xml_diff>